<commit_message>
Removed buggy portfolio jquery
</commit_message>
<xml_diff>
--- a/Resume_CoryMacVIe.docx
+++ b/Resume_CoryMacVIe.docx
@@ -26,15 +26,15 @@
         <mc:AlternateContent>
           <mc:Choice Requires="wps">
             <w:drawing>
-              <wp:anchor distT="0" distB="0" distL="114300" distR="114300" simplePos="0" relativeHeight="251659264" behindDoc="0" locked="0" layoutInCell="1" allowOverlap="1" wp14:anchorId="7E12CE93" wp14:editId="328BD66A">
+              <wp:anchor distT="0" distB="0" distL="114300" distR="114300" simplePos="0" relativeHeight="251659264" behindDoc="0" locked="0" layoutInCell="1" allowOverlap="1" wp14:anchorId="7E12CE93" wp14:editId="2CF50BD0">
                 <wp:simplePos x="0" y="0"/>
                 <wp:positionH relativeFrom="column">
                   <wp:posOffset>0</wp:posOffset>
                 </wp:positionH>
                 <wp:positionV relativeFrom="paragraph">
-                  <wp:posOffset>315807</wp:posOffset>
+                  <wp:posOffset>315595</wp:posOffset>
                 </wp:positionV>
-                <wp:extent cx="5943600" cy="0"/>
+                <wp:extent cx="6629400" cy="0"/>
                 <wp:effectExtent l="0" t="0" r="25400" b="25400"/>
                 <wp:wrapNone/>
                 <wp:docPr id="1" name="Straight Connector 1"/>
@@ -46,7 +46,7 @@
                       <wps:spPr>
                         <a:xfrm>
                           <a:off x="0" y="0"/>
-                          <a:ext cx="5943600" cy="0"/>
+                          <a:ext cx="6629400" cy="0"/>
                         </a:xfrm>
                         <a:prstGeom prst="line">
                           <a:avLst/>
@@ -76,12 +76,15 @@
                     </wps:wsp>
                   </a:graphicData>
                 </a:graphic>
+                <wp14:sizeRelH relativeFrom="margin">
+                  <wp14:pctWidth>0</wp14:pctWidth>
+                </wp14:sizeRelH>
               </wp:anchor>
             </w:drawing>
           </mc:Choice>
           <mc:Fallback>
             <w:pict>
-              <v:line id="Straight Connector 1" o:spid="_x0000_s1026" style="position:absolute;z-index:251659264;visibility:visible;mso-wrap-style:square;mso-wrap-distance-left:9pt;mso-wrap-distance-top:0;mso-wrap-distance-right:9pt;mso-wrap-distance-bottom:0;mso-position-horizontal:absolute;mso-position-horizontal-relative:text;mso-position-vertical:absolute;mso-position-vertical-relative:text" from="0,24.85pt" to="468pt,24.85pt" o:gfxdata="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" strokecolor="black [3213]" strokeweight=".25pt"/>
+              <v:line id="Straight Connector 1" o:spid="_x0000_s1026" style="position:absolute;z-index:251659264;visibility:visible;mso-wrap-style:square;mso-width-percent:0;mso-wrap-distance-left:9pt;mso-wrap-distance-top:0;mso-wrap-distance-right:9pt;mso-wrap-distance-bottom:0;mso-position-horizontal:absolute;mso-position-horizontal-relative:text;mso-position-vertical:absolute;mso-position-vertical-relative:text;mso-width-percent:0;mso-width-relative:margin" from="0,24.85pt" to="522pt,24.85pt" o:gfxdata="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" strokecolor="black [3213]" strokeweight=".25pt"/>
             </w:pict>
           </mc:Fallback>
         </mc:AlternateContent>
@@ -208,13 +211,13 @@
         <mc:AlternateContent>
           <mc:Choice Requires="wps">
             <w:drawing>
-              <wp:anchor distT="0" distB="0" distL="114300" distR="114300" simplePos="0" relativeHeight="251661312" behindDoc="0" locked="0" layoutInCell="1" allowOverlap="1" wp14:anchorId="39AD6179" wp14:editId="4B8124F1">
+              <wp:anchor distT="0" distB="0" distL="114300" distR="114300" simplePos="0" relativeHeight="251661312" behindDoc="0" locked="0" layoutInCell="1" allowOverlap="1" wp14:anchorId="39AD6179" wp14:editId="3556FFC3">
                 <wp:simplePos x="0" y="0"/>
                 <wp:positionH relativeFrom="column">
-                  <wp:posOffset>914400</wp:posOffset>
+                  <wp:posOffset>1028700</wp:posOffset>
                 </wp:positionH>
                 <wp:positionV relativeFrom="paragraph">
-                  <wp:posOffset>1085215</wp:posOffset>
+                  <wp:posOffset>1045845</wp:posOffset>
                 </wp:positionV>
                 <wp:extent cx="0" cy="800100"/>
                 <wp:effectExtent l="0" t="0" r="25400" b="12700"/>
@@ -269,7 +272,7 @@
           </mc:Choice>
           <mc:Fallback>
             <w:pict>
-              <v:line id="Straight Connector 2" o:spid="_x0000_s1026" style="position:absolute;z-index:251661312;visibility:visible;mso-wrap-style:square;mso-width-percent:0;mso-height-percent:0;mso-wrap-distance-left:9pt;mso-wrap-distance-top:0;mso-wrap-distance-right:9pt;mso-wrap-distance-bottom:0;mso-position-horizontal:absolute;mso-position-horizontal-relative:text;mso-position-vertical:absolute;mso-position-vertical-relative:text;mso-width-percent:0;mso-height-percent:0;mso-width-relative:margin;mso-height-relative:margin" from="1in,85.45pt" to="1in,148.45pt" o:gfxdata="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" strokecolor="black [3213]" strokeweight=".25pt"/>
+              <v:line id="Straight Connector 2" o:spid="_x0000_s1026" style="position:absolute;z-index:251661312;visibility:visible;mso-wrap-style:square;mso-width-percent:0;mso-height-percent:0;mso-wrap-distance-left:9pt;mso-wrap-distance-top:0;mso-wrap-distance-right:9pt;mso-wrap-distance-bottom:0;mso-position-horizontal:absolute;mso-position-horizontal-relative:text;mso-position-vertical:absolute;mso-position-vertical-relative:text;mso-width-percent:0;mso-height-percent:0;mso-width-relative:margin;mso-height-relative:margin" from="81pt,82.35pt" to="81pt,145.35pt" o:gfxdata="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" strokecolor="black [3213]" strokeweight=".25pt"/>
             </w:pict>
           </mc:Fallback>
         </mc:AlternateContent>
@@ -281,13 +284,15 @@
           <w:sz w:val="24"/>
           <w:szCs w:val="24"/>
         </w:rPr>
-        <w:t xml:space="preserve">A results-oriented professional with successful web-based project management, Cory has experience resolving complex geospatial problems. He brings a strong knowledge base and understanding of current geospatial technologies. He specializes in designing geospatial products and websites with a simple interface that captivate and engage users. </w:t>
-      </w:r>
+        <w:t>Always seeking opportunities to develop new systems that improve lives meanwhile never settling for the status quo. Possess tenacity for solving difficult problems while not compromising on quality or service. Never compromise my personal integrity on a job. Daily seek higher levels of understanding in multiple subjects.</w:t>
+      </w:r>
+      <w:bookmarkStart w:id="0" w:name="_GoBack"/>
+      <w:bookmarkEnd w:id="0"/>
     </w:p>
     <w:p>
       <w:pPr>
         <w:pStyle w:val="Heading2"/>
-        <w:ind w:left="1800" w:hanging="1800"/>
+        <w:ind w:left="1800" w:hanging="1440"/>
         <w:rPr>
           <w:rFonts w:asciiTheme="minorHAnsi" w:eastAsia="Times New Roman" w:hAnsiTheme="minorHAnsi" w:cs="Times New Roman"/>
           <w:sz w:val="28"/>
@@ -539,15 +544,7 @@
         <w:rPr>
           <w:rFonts w:eastAsia="Times New Roman" w:cs="Times New Roman"/>
         </w:rPr>
-        <w:t>Researched, planned, and distributed an educational and health services directory for several communities</w:t>
-      </w:r>
-      <w:bookmarkStart w:id="0" w:name="_GoBack"/>
-      <w:bookmarkEnd w:id="0"/>
-      <w:r>
-        <w:rPr>
-          <w:rFonts w:eastAsia="Times New Roman" w:cs="Times New Roman"/>
-        </w:rPr>
-        <w:t xml:space="preserve"> in San Bernardino, CA.</w:t>
+        <w:t>Researched, planned, and distributed an educational and health services directory for several communities in San Bernardino, CA.</w:t>
       </w:r>
     </w:p>
     <w:p>
@@ -574,10 +571,10 @@
         <mc:AlternateContent>
           <mc:Choice Requires="wps">
             <w:drawing>
-              <wp:anchor distT="0" distB="0" distL="114300" distR="114300" simplePos="0" relativeHeight="251663360" behindDoc="0" locked="0" layoutInCell="1" allowOverlap="1" wp14:anchorId="3472FE0E" wp14:editId="3A892405">
+              <wp:anchor distT="0" distB="0" distL="114300" distR="114300" simplePos="0" relativeHeight="251663360" behindDoc="0" locked="0" layoutInCell="1" allowOverlap="1" wp14:anchorId="3472FE0E" wp14:editId="3C57E701">
                 <wp:simplePos x="0" y="0"/>
                 <wp:positionH relativeFrom="column">
-                  <wp:posOffset>914400</wp:posOffset>
+                  <wp:posOffset>1028700</wp:posOffset>
                 </wp:positionH>
                 <wp:positionV relativeFrom="paragraph">
                   <wp:posOffset>29845</wp:posOffset>
@@ -635,7 +632,7 @@
           </mc:Choice>
           <mc:Fallback>
             <w:pict>
-              <v:line id="Straight Connector 3" o:spid="_x0000_s1026" style="position:absolute;z-index:251663360;visibility:visible;mso-wrap-style:square;mso-width-percent:0;mso-height-percent:0;mso-wrap-distance-left:9pt;mso-wrap-distance-top:0;mso-wrap-distance-right:9pt;mso-wrap-distance-bottom:0;mso-position-horizontal:absolute;mso-position-horizontal-relative:text;mso-position-vertical:absolute;mso-position-vertical-relative:text;mso-width-percent:0;mso-height-percent:0;mso-width-relative:margin;mso-height-relative:margin" from="1in,2.35pt" to="1in,65.35pt" o:gfxdata="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" strokecolor="black [3213]" strokeweight=".25pt"/>
+              <v:line id="Straight Connector 3" o:spid="_x0000_s1026" style="position:absolute;z-index:251663360;visibility:visible;mso-wrap-style:square;mso-width-percent:0;mso-height-percent:0;mso-wrap-distance-left:9pt;mso-wrap-distance-top:0;mso-wrap-distance-right:9pt;mso-wrap-distance-bottom:0;mso-position-horizontal:absolute;mso-position-horizontal-relative:text;mso-position-vertical:absolute;mso-position-vertical-relative:text;mso-width-percent:0;mso-height-percent:0;mso-width-relative:margin;mso-height-relative:margin" from="81pt,2.35pt" to="81pt,65.35pt" o:gfxdata="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" strokecolor="black [3213]" strokeweight=".25pt"/>
             </w:pict>
           </mc:Fallback>
         </mc:AlternateContent>
@@ -683,7 +680,61 @@
           <w:b w:val="0"/>
           <w:color w:val="7F7F7F" w:themeColor="text1" w:themeTint="80"/>
         </w:rPr>
-        <w:t xml:space="preserve">Geospatial </w:t>
+        <w:t>Geospatial Coordinator - Kansas City, MO - 2011-Present</w:t>
+      </w:r>
+    </w:p>
+    <w:p>
+      <w:pPr>
+        <w:spacing w:before="100" w:beforeAutospacing="1" w:after="100" w:afterAutospacing="1"/>
+        <w:ind w:left="1800"/>
+        <w:rPr>
+          <w:rFonts w:eastAsia="Times New Roman" w:cs="Times New Roman"/>
+        </w:rPr>
+      </w:pPr>
+      <w:r>
+        <w:rPr>
+          <w:rFonts w:eastAsia="Times New Roman" w:cs="Times New Roman"/>
+        </w:rPr>
+        <w:t xml:space="preserve">Currently the lead technical experts for the region in planning, development and maintenance of operational procedures, capabilities and providing training to support disaster response operations regarding all geospatial support activities. Responsible for managing the response GIS personnel, handling regional remote sensing capabilities, training regional personal and integrating with State GIS counterparts in the Federal response to disasters and regional projects. Develop </w:t>
+      </w:r>
+      <w:r>
+        <w:rPr>
+          <w:rFonts w:eastAsia="Times New Roman" w:cs="Times New Roman"/>
+        </w:rPr>
+        <w:lastRenderedPageBreak/>
+        <w:t>operational policies for the geospatial and remote sensing programs of the region. Provide guidance to management in program initiatives like the All Hazard Plan, program planning and response standard operating procedure manuals.</w:t>
+      </w:r>
+    </w:p>
+    <w:p>
+      <w:pPr>
+        <w:pStyle w:val="Heading2"/>
+        <w:tabs>
+          <w:tab w:val="left" w:pos="1800"/>
+          <w:tab w:val="right" w:pos="10350"/>
+        </w:tabs>
+        <w:rPr>
+          <w:rFonts w:asciiTheme="minorHAnsi" w:eastAsia="Times New Roman" w:hAnsiTheme="minorHAnsi" w:cs="Times New Roman"/>
+          <w:color w:val="7F7F7F" w:themeColor="text1" w:themeTint="80"/>
+        </w:rPr>
+      </w:pPr>
+      <w:r>
+        <w:rPr>
+          <w:rFonts w:asciiTheme="minorHAnsi" w:eastAsia="Times New Roman" w:hAnsiTheme="minorHAnsi" w:cs="Times New Roman"/>
+          <w:color w:val="000000" w:themeColor="text1"/>
+          <w:sz w:val="28"/>
+          <w:szCs w:val="28"/>
+        </w:rPr>
+        <w:tab/>
+        <w:t>FEMA Region 9</w:t>
+      </w:r>
+      <w:r>
+        <w:rPr>
+          <w:rFonts w:asciiTheme="minorHAnsi" w:eastAsia="Times New Roman" w:hAnsiTheme="minorHAnsi" w:cs="Times New Roman"/>
+          <w:color w:val="000000" w:themeColor="text1"/>
+          <w:sz w:val="28"/>
+          <w:szCs w:val="28"/>
+        </w:rPr>
+        <w:tab/>
       </w:r>
       <w:r>
         <w:rPr>
@@ -691,15 +742,7 @@
           <w:b w:val="0"/>
           <w:color w:val="7F7F7F" w:themeColor="text1" w:themeTint="80"/>
         </w:rPr>
-        <w:t>Coordinator</w:t>
-      </w:r>
-      <w:r>
-        <w:rPr>
-          <w:rFonts w:asciiTheme="minorHAnsi" w:eastAsia="Times New Roman" w:hAnsiTheme="minorHAnsi" w:cs="Times New Roman"/>
-          <w:b w:val="0"/>
-          <w:color w:val="7F7F7F" w:themeColor="text1" w:themeTint="80"/>
-        </w:rPr>
-        <w:t xml:space="preserve"> - Kansas City, MO - 2011-Present</w:t>
+        <w:t>Geospatial Analyst – Pasadena, CA - 2010-2011</w:t>
       </w:r>
     </w:p>
     <w:p>
@@ -714,162 +757,7 @@
         <w:rPr>
           <w:rFonts w:eastAsia="Times New Roman" w:cs="Times New Roman"/>
         </w:rPr>
-        <w:t xml:space="preserve">Currently the lead technical experts for the region in planning, development and maintenance of operational procedures, capabilities and providing training to support disaster response operations regarding all geospatial support activities. Responsible for managing the response GIS personnel, handling regional remote sensing capabilities, training regional personal and integrating with State GIS counterparts in the Federal response to disasters and regional projects. Develop </w:t>
-      </w:r>
-      <w:r>
-        <w:rPr>
-          <w:rFonts w:eastAsia="Times New Roman" w:cs="Times New Roman"/>
-        </w:rPr>
-        <w:lastRenderedPageBreak/>
-        <w:t>operational policies for the geospatial and remote sensing programs of the region. Provide guidance to management in program initiatives like the All Hazard Plan, program planning and response standard operating procedure manuals.</w:t>
-      </w:r>
-    </w:p>
-    <w:p>
-      <w:pPr>
-        <w:pStyle w:val="Heading2"/>
-        <w:tabs>
-          <w:tab w:val="left" w:pos="1800"/>
-          <w:tab w:val="right" w:pos="10350"/>
-        </w:tabs>
-        <w:rPr>
-          <w:rFonts w:asciiTheme="minorHAnsi" w:eastAsia="Times New Roman" w:hAnsiTheme="minorHAnsi" w:cs="Times New Roman"/>
-          <w:color w:val="7F7F7F" w:themeColor="text1" w:themeTint="80"/>
-        </w:rPr>
-      </w:pPr>
-      <w:r>
-        <w:rPr>
-          <w:rFonts w:asciiTheme="minorHAnsi" w:eastAsia="Times New Roman" w:hAnsiTheme="minorHAnsi" w:cs="Times New Roman"/>
-          <w:color w:val="000000" w:themeColor="text1"/>
-          <w:sz w:val="28"/>
-          <w:szCs w:val="28"/>
-        </w:rPr>
-        <w:tab/>
-      </w:r>
-      <w:r>
-        <w:rPr>
-          <w:rFonts w:asciiTheme="minorHAnsi" w:eastAsia="Times New Roman" w:hAnsiTheme="minorHAnsi" w:cs="Times New Roman"/>
-          <w:color w:val="000000" w:themeColor="text1"/>
-          <w:sz w:val="28"/>
-          <w:szCs w:val="28"/>
-        </w:rPr>
-        <w:t xml:space="preserve">FEMA Region </w:t>
-      </w:r>
-      <w:r>
-        <w:rPr>
-          <w:rFonts w:asciiTheme="minorHAnsi" w:eastAsia="Times New Roman" w:hAnsiTheme="minorHAnsi" w:cs="Times New Roman"/>
-          <w:color w:val="000000" w:themeColor="text1"/>
-          <w:sz w:val="28"/>
-          <w:szCs w:val="28"/>
-        </w:rPr>
-        <w:t>9</w:t>
-      </w:r>
-      <w:r>
-        <w:rPr>
-          <w:rFonts w:asciiTheme="minorHAnsi" w:eastAsia="Times New Roman" w:hAnsiTheme="minorHAnsi" w:cs="Times New Roman"/>
-          <w:color w:val="000000" w:themeColor="text1"/>
-          <w:sz w:val="28"/>
-          <w:szCs w:val="28"/>
-        </w:rPr>
-        <w:tab/>
-      </w:r>
-      <w:r>
-        <w:rPr>
-          <w:rFonts w:asciiTheme="minorHAnsi" w:eastAsia="Times New Roman" w:hAnsiTheme="minorHAnsi" w:cs="Times New Roman"/>
-          <w:b w:val="0"/>
-          <w:color w:val="7F7F7F" w:themeColor="text1" w:themeTint="80"/>
-        </w:rPr>
-        <w:t>Geospatial Analyst</w:t>
-      </w:r>
-      <w:r>
-        <w:rPr>
-          <w:rFonts w:asciiTheme="minorHAnsi" w:eastAsia="Times New Roman" w:hAnsiTheme="minorHAnsi" w:cs="Times New Roman"/>
-          <w:b w:val="0"/>
-          <w:color w:val="7F7F7F" w:themeColor="text1" w:themeTint="80"/>
-        </w:rPr>
-        <w:t xml:space="preserve"> </w:t>
-      </w:r>
-      <w:r>
-        <w:rPr>
-          <w:rFonts w:asciiTheme="minorHAnsi" w:eastAsia="Times New Roman" w:hAnsiTheme="minorHAnsi" w:cs="Times New Roman"/>
-          <w:b w:val="0"/>
-          <w:color w:val="7F7F7F" w:themeColor="text1" w:themeTint="80"/>
-        </w:rPr>
-        <w:t>–</w:t>
-      </w:r>
-      <w:r>
-        <w:rPr>
-          <w:rFonts w:asciiTheme="minorHAnsi" w:eastAsia="Times New Roman" w:hAnsiTheme="minorHAnsi" w:cs="Times New Roman"/>
-          <w:b w:val="0"/>
-          <w:color w:val="7F7F7F" w:themeColor="text1" w:themeTint="80"/>
-        </w:rPr>
-        <w:t xml:space="preserve"> </w:t>
-      </w:r>
-      <w:r>
-        <w:rPr>
-          <w:rFonts w:asciiTheme="minorHAnsi" w:eastAsia="Times New Roman" w:hAnsiTheme="minorHAnsi" w:cs="Times New Roman"/>
-          <w:b w:val="0"/>
-          <w:color w:val="7F7F7F" w:themeColor="text1" w:themeTint="80"/>
-        </w:rPr>
-        <w:t>Pasadena, CA</w:t>
-      </w:r>
-      <w:r>
-        <w:rPr>
-          <w:rFonts w:asciiTheme="minorHAnsi" w:eastAsia="Times New Roman" w:hAnsiTheme="minorHAnsi" w:cs="Times New Roman"/>
-          <w:b w:val="0"/>
-          <w:color w:val="7F7F7F" w:themeColor="text1" w:themeTint="80"/>
-        </w:rPr>
-        <w:t xml:space="preserve"> - 201</w:t>
-      </w:r>
-      <w:r>
-        <w:rPr>
-          <w:rFonts w:asciiTheme="minorHAnsi" w:eastAsia="Times New Roman" w:hAnsiTheme="minorHAnsi" w:cs="Times New Roman"/>
-          <w:b w:val="0"/>
-          <w:color w:val="7F7F7F" w:themeColor="text1" w:themeTint="80"/>
-        </w:rPr>
-        <w:t>0</w:t>
-      </w:r>
-      <w:r>
-        <w:rPr>
-          <w:rFonts w:asciiTheme="minorHAnsi" w:eastAsia="Times New Roman" w:hAnsiTheme="minorHAnsi" w:cs="Times New Roman"/>
-          <w:b w:val="0"/>
-          <w:color w:val="7F7F7F" w:themeColor="text1" w:themeTint="80"/>
-        </w:rPr>
-        <w:t>-</w:t>
-      </w:r>
-      <w:r>
-        <w:rPr>
-          <w:rFonts w:asciiTheme="minorHAnsi" w:eastAsia="Times New Roman" w:hAnsiTheme="minorHAnsi" w:cs="Times New Roman"/>
-          <w:b w:val="0"/>
-          <w:color w:val="7F7F7F" w:themeColor="text1" w:themeTint="80"/>
-        </w:rPr>
-        <w:t>2011</w:t>
-      </w:r>
-    </w:p>
-    <w:p>
-      <w:pPr>
-        <w:spacing w:before="100" w:beforeAutospacing="1" w:after="100" w:afterAutospacing="1"/>
-        <w:ind w:left="1800"/>
-        <w:rPr>
-          <w:rFonts w:eastAsia="Times New Roman" w:cs="Times New Roman"/>
-        </w:rPr>
-      </w:pPr>
-      <w:r>
-        <w:rPr>
-          <w:rFonts w:eastAsia="Times New Roman" w:cs="Times New Roman"/>
-        </w:rPr>
-        <w:t xml:space="preserve">Provided geospatial support during response and recover to regional disasters. Key team member on Debris Basin Project, a map book and an interactive web based project </w:t>
-      </w:r>
-      <w:r>
-        <w:rPr>
-          <w:rFonts w:eastAsia="Times New Roman" w:cs="Times New Roman"/>
-        </w:rPr>
-        <w:t>utilizing</w:t>
-      </w:r>
-      <w:r>
-        <w:rPr>
-          <w:rFonts w:eastAsia="Times New Roman" w:cs="Times New Roman"/>
-        </w:rPr>
-        <w:t xml:space="preserve"> critical infrastructure and background information for use in maintaining Debris Basins in Los Angeles County. Worked jointly with other FEMA, Cal EMA and LA County Department of Public Works staff to create a reference that will provide a comprehensive, web-accessible basis for planning and hazard risk management. Briefed key leadership on status of projects. Monitored and reported wildfires status in CA and NV and provided geographic products for regional tracking. Performed and presented spatial analysis and mapping support to State partners.</w:t>
+        <w:t>Provided geospatial support during response and recover to regional disasters. Key team member on Debris Basin Project, a map book and an interactive web based project utilizing critical infrastructure and background information for use in maintaining Debris Basins in Los Angeles County. Worked jointly with other FEMA, Cal EMA and LA County Department of Public Works staff to create a reference that will provide a comprehensive, web-accessible basis for planning and hazard risk management. Briefed key leadership on status of projects. Monitored and reported wildfires status in CA and NV and provided geographic products for regional tracking. Performed and presented spatial analysis and mapping support to State partners.</w:t>
       </w:r>
     </w:p>
     <w:p>
@@ -982,20 +870,1178 @@
         <w:pStyle w:val="NormalWeb"/>
         <w:ind w:left="1800"/>
         <w:rPr>
-          <w:rFonts w:asciiTheme="minorHAnsi" w:hAnsiTheme="minorHAnsi"/>
-          <w:color w:val="0D0D0D" w:themeColor="text1" w:themeTint="F2"/>
-          <w:sz w:val="24"/>
-          <w:szCs w:val="24"/>
-        </w:rPr>
-      </w:pPr>
-      <w:r>
-        <w:rPr>
           <w:rFonts w:asciiTheme="minorHAnsi" w:eastAsia="Times New Roman" w:hAnsiTheme="minorHAnsi"/>
           <w:sz w:val="24"/>
           <w:szCs w:val="24"/>
         </w:rPr>
+      </w:pPr>
+      <w:r>
+        <w:rPr>
+          <w:rFonts w:asciiTheme="minorHAnsi" w:eastAsia="Times New Roman" w:hAnsiTheme="minorHAnsi"/>
+          <w:sz w:val="24"/>
+          <w:szCs w:val="24"/>
+        </w:rPr>
         <w:t>Educated members of Congress regarding proposed public health legislation resulting in the increased funding of $10.4 billion as part of the Farm Bill, primarily for emergency food assistance, and passage of legislation that will provided $50 billion in funds for AIDS, malaria and TB programs. Established and managed meetings and conference calls with elected officials and staff. Organized and managed diverse groups to achieve mutual goals. Organized and delivered infectious disease educational events throughout the community. Wrote press releases on topics such as infectious diseases, microfinance growth, education, and the Head Start program. Gained media support for public health related legislative issues. Prepared and delivered briefings to national headquarters.</w:t>
       </w:r>
+    </w:p>
+    <w:p>
+      <w:pPr>
+        <w:pStyle w:val="Heading2"/>
+        <w:tabs>
+          <w:tab w:val="left" w:pos="1800"/>
+          <w:tab w:val="right" w:pos="10350"/>
+        </w:tabs>
+        <w:rPr>
+          <w:rFonts w:asciiTheme="minorHAnsi" w:eastAsia="Times New Roman" w:hAnsiTheme="minorHAnsi" w:cs="Times New Roman"/>
+          <w:color w:val="7F7F7F" w:themeColor="text1" w:themeTint="80"/>
+        </w:rPr>
+      </w:pPr>
+      <w:r>
+        <w:rPr>
+          <w:rFonts w:asciiTheme="minorHAnsi" w:eastAsia="Times New Roman" w:hAnsiTheme="minorHAnsi" w:cs="Times New Roman"/>
+          <w:bCs w:val="0"/>
+          <w:noProof/>
+          <w:kern w:val="36"/>
+          <w:sz w:val="28"/>
+          <w:szCs w:val="28"/>
+        </w:rPr>
+        <mc:AlternateContent>
+          <mc:Choice Requires="wps">
+            <w:drawing>
+              <wp:anchor distT="0" distB="0" distL="114300" distR="114300" simplePos="0" relativeHeight="251665408" behindDoc="0" locked="0" layoutInCell="1" allowOverlap="1" wp14:anchorId="50DCABC7" wp14:editId="43CC2352">
+                <wp:simplePos x="0" y="0"/>
+                <wp:positionH relativeFrom="column">
+                  <wp:posOffset>1028700</wp:posOffset>
+                </wp:positionH>
+                <wp:positionV relativeFrom="paragraph">
+                  <wp:posOffset>29845</wp:posOffset>
+                </wp:positionV>
+                <wp:extent cx="0" cy="800100"/>
+                <wp:effectExtent l="0" t="0" r="25400" b="12700"/>
+                <wp:wrapNone/>
+                <wp:docPr id="4" name="Straight Connector 4"/>
+                <wp:cNvGraphicFramePr/>
+                <a:graphic xmlns:a="http://schemas.openxmlformats.org/drawingml/2006/main">
+                  <a:graphicData uri="http://schemas.microsoft.com/office/word/2010/wordprocessingShape">
+                    <wps:wsp>
+                      <wps:cNvCnPr/>
+                      <wps:spPr>
+                        <a:xfrm>
+                          <a:off x="0" y="0"/>
+                          <a:ext cx="0" cy="800100"/>
+                        </a:xfrm>
+                        <a:prstGeom prst="line">
+                          <a:avLst/>
+                        </a:prstGeom>
+                        <a:ln w="3175" cmpd="sng">
+                          <a:solidFill>
+                            <a:schemeClr val="tx1"/>
+                          </a:solidFill>
+                        </a:ln>
+                        <a:effectLst/>
+                      </wps:spPr>
+                      <wps:style>
+                        <a:lnRef idx="2">
+                          <a:schemeClr val="accent1"/>
+                        </a:lnRef>
+                        <a:fillRef idx="0">
+                          <a:schemeClr val="accent1"/>
+                        </a:fillRef>
+                        <a:effectRef idx="1">
+                          <a:schemeClr val="accent1"/>
+                        </a:effectRef>
+                        <a:fontRef idx="minor">
+                          <a:schemeClr val="tx1"/>
+                        </a:fontRef>
+                      </wps:style>
+                      <wps:bodyPr/>
+                    </wps:wsp>
+                  </a:graphicData>
+                </a:graphic>
+                <wp14:sizeRelH relativeFrom="margin">
+                  <wp14:pctWidth>0</wp14:pctWidth>
+                </wp14:sizeRelH>
+                <wp14:sizeRelV relativeFrom="margin">
+                  <wp14:pctHeight>0</wp14:pctHeight>
+                </wp14:sizeRelV>
+              </wp:anchor>
+            </w:drawing>
+          </mc:Choice>
+          <mc:Fallback>
+            <w:pict>
+              <v:line id="Straight Connector 4" o:spid="_x0000_s1026" style="position:absolute;z-index:251665408;visibility:visible;mso-wrap-style:square;mso-width-percent:0;mso-height-percent:0;mso-wrap-distance-left:9pt;mso-wrap-distance-top:0;mso-wrap-distance-right:9pt;mso-wrap-distance-bottom:0;mso-position-horizontal:absolute;mso-position-horizontal-relative:text;mso-position-vertical:absolute;mso-position-vertical-relative:text;mso-width-percent:0;mso-height-percent:0;mso-width-relative:margin;mso-height-relative:margin" from="81pt,2.35pt" to="81pt,65.35pt" o:gfxdata="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" strokecolor="black [3213]" strokeweight=".25pt"/>
+            </w:pict>
+          </mc:Fallback>
+        </mc:AlternateContent>
+      </w:r>
+      <w:r>
+        <w:rPr>
+          <w:rFonts w:asciiTheme="minorHAnsi" w:eastAsia="Times New Roman" w:hAnsiTheme="minorHAnsi" w:cs="Times New Roman"/>
+          <w:i/>
+          <w:color w:val="0D0D0D" w:themeColor="text1" w:themeTint="F2"/>
+          <w:sz w:val="28"/>
+          <w:szCs w:val="28"/>
+        </w:rPr>
+        <w:t>Education</w:t>
+      </w:r>
+      <w:r>
+        <w:rPr>
+          <w:rFonts w:asciiTheme="minorHAnsi" w:hAnsiTheme="minorHAnsi"/>
+          <w:color w:val="0D0D0D" w:themeColor="text1" w:themeTint="F2"/>
+          <w:sz w:val="28"/>
+          <w:szCs w:val="28"/>
+        </w:rPr>
+        <w:tab/>
+      </w:r>
+      <w:r>
+        <w:rPr>
+          <w:rFonts w:asciiTheme="minorHAnsi" w:eastAsia="Times New Roman" w:hAnsiTheme="minorHAnsi" w:cs="Times New Roman"/>
+          <w:color w:val="000000" w:themeColor="text1"/>
+          <w:sz w:val="28"/>
+          <w:szCs w:val="28"/>
+        </w:rPr>
+        <w:t xml:space="preserve">Loma Linda University </w:t>
+      </w:r>
+      <w:r>
+        <w:rPr>
+          <w:rFonts w:asciiTheme="minorHAnsi" w:eastAsia="Times New Roman" w:hAnsiTheme="minorHAnsi" w:cs="Times New Roman"/>
+          <w:color w:val="000000" w:themeColor="text1"/>
+          <w:sz w:val="28"/>
+          <w:szCs w:val="28"/>
+        </w:rPr>
+        <w:tab/>
+      </w:r>
+      <w:r>
+        <w:rPr>
+          <w:rFonts w:asciiTheme="minorHAnsi" w:eastAsia="Times New Roman" w:hAnsiTheme="minorHAnsi" w:cs="Times New Roman"/>
+          <w:b w:val="0"/>
+          <w:color w:val="7F7F7F" w:themeColor="text1" w:themeTint="80"/>
+        </w:rPr>
+        <w:t>Loma Linda, CA – 2007-2009</w:t>
+      </w:r>
+    </w:p>
+    <w:p>
+      <w:pPr>
+        <w:pStyle w:val="NormalWeb"/>
+        <w:ind w:left="1800"/>
+        <w:rPr>
+          <w:rFonts w:eastAsia="Times New Roman"/>
+          <w:sz w:val="24"/>
+          <w:szCs w:val="24"/>
+        </w:rPr>
+      </w:pPr>
+      <w:r>
+        <w:rPr>
+          <w:rStyle w:val="Strong"/>
+          <w:rFonts w:eastAsia="Times New Roman"/>
+          <w:sz w:val="24"/>
+          <w:szCs w:val="24"/>
+        </w:rPr>
+        <w:t>Major:</w:t>
+      </w:r>
+      <w:r>
+        <w:rPr>
+          <w:rFonts w:eastAsia="Times New Roman"/>
+          <w:sz w:val="24"/>
+          <w:szCs w:val="24"/>
+        </w:rPr>
+        <w:t xml:space="preserve"> Masters in Global Health (MPH)</w:t>
+      </w:r>
+      <w:r>
+        <w:rPr>
+          <w:rFonts w:eastAsia="Times New Roman"/>
+          <w:sz w:val="24"/>
+          <w:szCs w:val="24"/>
+        </w:rPr>
+        <w:br/>
+      </w:r>
+      <w:r>
+        <w:rPr>
+          <w:rStyle w:val="Strong"/>
+          <w:rFonts w:eastAsia="Times New Roman"/>
+          <w:sz w:val="24"/>
+          <w:szCs w:val="24"/>
+        </w:rPr>
+        <w:t>Minor:</w:t>
+      </w:r>
+      <w:r>
+        <w:rPr>
+          <w:rFonts w:eastAsia="Times New Roman"/>
+          <w:sz w:val="24"/>
+          <w:szCs w:val="24"/>
+        </w:rPr>
+        <w:t xml:space="preserve"> Humanitarian Assistance Certificate</w:t>
+      </w:r>
+    </w:p>
+    <w:p>
+      <w:pPr>
+        <w:pStyle w:val="Heading2"/>
+        <w:tabs>
+          <w:tab w:val="left" w:pos="1800"/>
+          <w:tab w:val="right" w:pos="10350"/>
+        </w:tabs>
+        <w:rPr>
+          <w:rFonts w:asciiTheme="minorHAnsi" w:eastAsia="Times New Roman" w:hAnsiTheme="minorHAnsi" w:cs="Times New Roman"/>
+          <w:color w:val="7F7F7F" w:themeColor="text1" w:themeTint="80"/>
+        </w:rPr>
+      </w:pPr>
+      <w:r>
+        <w:rPr>
+          <w:rFonts w:asciiTheme="minorHAnsi" w:eastAsia="Times New Roman" w:hAnsiTheme="minorHAnsi" w:cs="Times New Roman"/>
+          <w:color w:val="000000" w:themeColor="text1"/>
+          <w:sz w:val="28"/>
+          <w:szCs w:val="28"/>
+        </w:rPr>
+        <w:tab/>
+        <w:t>California Baptist University</w:t>
+      </w:r>
+      <w:r>
+        <w:rPr>
+          <w:rFonts w:asciiTheme="minorHAnsi" w:eastAsia="Times New Roman" w:hAnsiTheme="minorHAnsi" w:cs="Times New Roman"/>
+          <w:color w:val="000000" w:themeColor="text1"/>
+          <w:sz w:val="28"/>
+          <w:szCs w:val="28"/>
+        </w:rPr>
+        <w:tab/>
+      </w:r>
+      <w:r>
+        <w:rPr>
+          <w:rFonts w:asciiTheme="minorHAnsi" w:eastAsia="Times New Roman" w:hAnsiTheme="minorHAnsi" w:cs="Times New Roman"/>
+          <w:b w:val="0"/>
+          <w:color w:val="7F7F7F" w:themeColor="text1" w:themeTint="80"/>
+        </w:rPr>
+        <w:t>Riverside, CA – 2002-2006</w:t>
+      </w:r>
+    </w:p>
+    <w:p>
+      <w:pPr>
+        <w:pStyle w:val="NormalWeb"/>
+        <w:ind w:left="1800"/>
+        <w:rPr>
+          <w:rFonts w:eastAsia="Times New Roman"/>
+          <w:sz w:val="24"/>
+          <w:szCs w:val="24"/>
+        </w:rPr>
+      </w:pPr>
+      <w:r>
+        <w:rPr>
+          <w:rFonts w:asciiTheme="minorHAnsi" w:eastAsia="Times New Roman" w:hAnsiTheme="minorHAnsi"/>
+          <w:bCs/>
+          <w:noProof/>
+          <w:kern w:val="36"/>
+          <w:sz w:val="28"/>
+          <w:szCs w:val="28"/>
+        </w:rPr>
+        <mc:AlternateContent>
+          <mc:Choice Requires="wps">
+            <w:drawing>
+              <wp:anchor distT="0" distB="0" distL="114300" distR="114300" simplePos="0" relativeHeight="251668480" behindDoc="0" locked="0" layoutInCell="1" allowOverlap="1" wp14:anchorId="354CAFB8" wp14:editId="5E57DB23">
+                <wp:simplePos x="0" y="0"/>
+                <wp:positionH relativeFrom="column">
+                  <wp:posOffset>-342900</wp:posOffset>
+                </wp:positionH>
+                <wp:positionV relativeFrom="paragraph">
+                  <wp:posOffset>633095</wp:posOffset>
+                </wp:positionV>
+                <wp:extent cx="1371600" cy="800100"/>
+                <wp:effectExtent l="0" t="0" r="0" b="12700"/>
+                <wp:wrapNone/>
+                <wp:docPr id="6" name="Text Box 6"/>
+                <wp:cNvGraphicFramePr/>
+                <a:graphic xmlns:a="http://schemas.openxmlformats.org/drawingml/2006/main">
+                  <a:graphicData uri="http://schemas.microsoft.com/office/word/2010/wordprocessingShape">
+                    <wps:wsp>
+                      <wps:cNvSpPr txBox="1"/>
+                      <wps:spPr>
+                        <a:xfrm>
+                          <a:off x="0" y="0"/>
+                          <a:ext cx="1371600" cy="800100"/>
+                        </a:xfrm>
+                        <a:prstGeom prst="rect">
+                          <a:avLst/>
+                        </a:prstGeom>
+                        <a:noFill/>
+                        <a:ln>
+                          <a:noFill/>
+                        </a:ln>
+                        <a:effectLst/>
+                        <a:extLst>
+                          <a:ext uri="{FAA26D3D-D897-4be2-8F04-BA451C77F1D7}">
+                            <ma14:placeholderFlag xmlns:ma14="http://schemas.microsoft.com/office/mac/drawingml/2011/main"/>
+                          </a:ext>
+                          <a:ext uri="{C572A759-6A51-4108-AA02-DFA0A04FC94B}">
+                            <ma14:wrappingTextBoxFlag xmlns:ma14="http://schemas.microsoft.com/office/mac/drawingml/2011/main"/>
+                          </a:ext>
+                        </a:extLst>
+                      </wps:spPr>
+                      <wps:style>
+                        <a:lnRef idx="0">
+                          <a:schemeClr val="accent1"/>
+                        </a:lnRef>
+                        <a:fillRef idx="0">
+                          <a:schemeClr val="accent1"/>
+                        </a:fillRef>
+                        <a:effectRef idx="0">
+                          <a:schemeClr val="accent1"/>
+                        </a:effectRef>
+                        <a:fontRef idx="minor">
+                          <a:schemeClr val="dk1"/>
+                        </a:fontRef>
+                      </wps:style>
+                      <wps:txbx>
+                        <w:txbxContent>
+                          <w:p>
+                            <w:pPr>
+                              <w:jc w:val="center"/>
+                              <w:rPr>
+                                <w:b/>
+                                <w:i/>
+                                <w:sz w:val="28"/>
+                                <w:szCs w:val="28"/>
+                              </w:rPr>
+                            </w:pPr>
+                            <w:r>
+                              <w:rPr>
+                                <w:b/>
+                                <w:i/>
+                                <w:sz w:val="28"/>
+                                <w:szCs w:val="28"/>
+                              </w:rPr>
+                              <w:t>Humanitarian</w:t>
+                            </w:r>
+                          </w:p>
+                          <w:p>
+                            <w:pPr>
+                              <w:jc w:val="center"/>
+                              <w:rPr>
+                                <w:b/>
+                                <w:i/>
+                                <w:sz w:val="28"/>
+                                <w:szCs w:val="28"/>
+                              </w:rPr>
+                            </w:pPr>
+                            <w:r>
+                              <w:rPr>
+                                <w:b/>
+                                <w:i/>
+                                <w:sz w:val="28"/>
+                                <w:szCs w:val="28"/>
+                              </w:rPr>
+                              <w:t>Experience</w:t>
+                            </w:r>
+                          </w:p>
+                        </w:txbxContent>
+                      </wps:txbx>
+                      <wps:bodyPr rot="0" spcFirstLastPara="0" vertOverflow="overflow" horzOverflow="overflow" vert="horz" wrap="square" lIns="91440" tIns="45720" rIns="91440" bIns="45720" numCol="1" spcCol="0" rtlCol="0" fromWordArt="0" anchor="t" anchorCtr="0" forceAA="0" compatLnSpc="1">
+                        <a:prstTxWarp prst="textNoShape">
+                          <a:avLst/>
+                        </a:prstTxWarp>
+                        <a:noAutofit/>
+                      </wps:bodyPr>
+                    </wps:wsp>
+                  </a:graphicData>
+                </a:graphic>
+                <wp14:sizeRelH relativeFrom="margin">
+                  <wp14:pctWidth>0</wp14:pctWidth>
+                </wp14:sizeRelH>
+                <wp14:sizeRelV relativeFrom="margin">
+                  <wp14:pctHeight>0</wp14:pctHeight>
+                </wp14:sizeRelV>
+              </wp:anchor>
+            </w:drawing>
+          </mc:Choice>
+          <mc:Fallback>
+            <w:pict>
+              <v:shapetype id="_x0000_t202" coordsize="21600,21600" o:spt="202" path="m0,0l0,21600,21600,21600,21600,0xe">
+                <v:stroke joinstyle="miter"/>
+                <v:path gradientshapeok="t" o:connecttype="rect"/>
+              </v:shapetype>
+              <v:shape id="Text Box 6" o:spid="_x0000_s1026" type="#_x0000_t202" style="position:absolute;left:0;text-align:left;margin-left:-26.95pt;margin-top:49.85pt;width:108pt;height:63pt;z-index:251668480;visibility:visible;mso-wrap-style:square;mso-width-percent:0;mso-height-percent:0;mso-wrap-distance-left:9pt;mso-wrap-distance-top:0;mso-wrap-distance-right:9pt;mso-wrap-distance-bottom:0;mso-position-horizontal:absolute;mso-position-horizontal-relative:text;mso-position-vertical:absolute;mso-position-vertical-relative:text;mso-width-percent:0;mso-height-percent:0;mso-width-relative:margin;mso-height-relative:margin;v-text-anchor:top" o:gfxdata="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" filled="f" stroked="f">
+                <v:textbox>
+                  <w:txbxContent>
+                    <w:p>
+                      <w:pPr>
+                        <w:jc w:val="center"/>
+                        <w:rPr>
+                          <w:b/>
+                          <w:i/>
+                          <w:sz w:val="28"/>
+                          <w:szCs w:val="28"/>
+                        </w:rPr>
+                      </w:pPr>
+                      <w:r>
+                        <w:rPr>
+                          <w:b/>
+                          <w:i/>
+                          <w:sz w:val="28"/>
+                          <w:szCs w:val="28"/>
+                        </w:rPr>
+                        <w:t>Humanitarian</w:t>
+                      </w:r>
+                    </w:p>
+                    <w:p>
+                      <w:pPr>
+                        <w:jc w:val="center"/>
+                        <w:rPr>
+                          <w:b/>
+                          <w:i/>
+                          <w:sz w:val="28"/>
+                          <w:szCs w:val="28"/>
+                        </w:rPr>
+                      </w:pPr>
+                      <w:r>
+                        <w:rPr>
+                          <w:b/>
+                          <w:i/>
+                          <w:sz w:val="28"/>
+                          <w:szCs w:val="28"/>
+                        </w:rPr>
+                        <w:t>Experience</w:t>
+                      </w:r>
+                    </w:p>
+                  </w:txbxContent>
+                </v:textbox>
+              </v:shape>
+            </w:pict>
+          </mc:Fallback>
+        </mc:AlternateContent>
+      </w:r>
+      <w:r>
+        <w:rPr>
+          <w:rStyle w:val="Strong"/>
+          <w:rFonts w:eastAsia="Times New Roman"/>
+          <w:sz w:val="24"/>
+          <w:szCs w:val="24"/>
+        </w:rPr>
+        <w:t>Major:</w:t>
+      </w:r>
+      <w:r>
+        <w:rPr>
+          <w:rFonts w:eastAsia="Times New Roman"/>
+          <w:sz w:val="24"/>
+          <w:szCs w:val="24"/>
+        </w:rPr>
+        <w:t xml:space="preserve"> Bachelors of Applied Theology</w:t>
+      </w:r>
+      <w:r>
+        <w:rPr>
+          <w:rFonts w:eastAsia="Times New Roman"/>
+          <w:sz w:val="24"/>
+          <w:szCs w:val="24"/>
+        </w:rPr>
+        <w:br/>
+      </w:r>
+      <w:r>
+        <w:rPr>
+          <w:rStyle w:val="Strong"/>
+          <w:rFonts w:eastAsia="Times New Roman"/>
+          <w:sz w:val="24"/>
+          <w:szCs w:val="24"/>
+        </w:rPr>
+        <w:t>Activities:</w:t>
+      </w:r>
+      <w:r>
+        <w:rPr>
+          <w:rFonts w:eastAsia="Times New Roman"/>
+          <w:sz w:val="24"/>
+          <w:szCs w:val="24"/>
+        </w:rPr>
+        <w:t xml:space="preserve"> Founder and director of the University’s student Domestic Service Projects</w:t>
+      </w:r>
+    </w:p>
+    <w:p>
+      <w:pPr>
+        <w:pStyle w:val="Heading2"/>
+        <w:tabs>
+          <w:tab w:val="left" w:pos="1800"/>
+          <w:tab w:val="right" w:pos="10350"/>
+        </w:tabs>
+        <w:spacing w:line="360" w:lineRule="auto"/>
+        <w:ind w:left="-270"/>
+        <w:rPr>
+          <w:rFonts w:asciiTheme="minorHAnsi" w:eastAsia="Times New Roman" w:hAnsiTheme="minorHAnsi" w:cs="Times New Roman"/>
+          <w:i/>
+          <w:color w:val="0D0D0D" w:themeColor="text1" w:themeTint="F2"/>
+          <w:sz w:val="28"/>
+          <w:szCs w:val="28"/>
+        </w:rPr>
+      </w:pPr>
+      <w:r>
+        <w:rPr>
+          <w:rFonts w:asciiTheme="minorHAnsi" w:eastAsia="Times New Roman" w:hAnsiTheme="minorHAnsi" w:cs="Times New Roman"/>
+          <w:bCs w:val="0"/>
+          <w:noProof/>
+          <w:kern w:val="36"/>
+          <w:sz w:val="28"/>
+          <w:szCs w:val="28"/>
+        </w:rPr>
+        <mc:AlternateContent>
+          <mc:Choice Requires="wps">
+            <w:drawing>
+              <wp:anchor distT="0" distB="0" distL="114300" distR="114300" simplePos="0" relativeHeight="251667456" behindDoc="0" locked="0" layoutInCell="1" allowOverlap="1" wp14:anchorId="49C6AE80" wp14:editId="6E965D1D">
+                <wp:simplePos x="0" y="0"/>
+                <wp:positionH relativeFrom="column">
+                  <wp:posOffset>1028700</wp:posOffset>
+                </wp:positionH>
+                <wp:positionV relativeFrom="paragraph">
+                  <wp:posOffset>29845</wp:posOffset>
+                </wp:positionV>
+                <wp:extent cx="0" cy="800100"/>
+                <wp:effectExtent l="0" t="0" r="25400" b="12700"/>
+                <wp:wrapNone/>
+                <wp:docPr id="5" name="Straight Connector 5"/>
+                <wp:cNvGraphicFramePr/>
+                <a:graphic xmlns:a="http://schemas.openxmlformats.org/drawingml/2006/main">
+                  <a:graphicData uri="http://schemas.microsoft.com/office/word/2010/wordprocessingShape">
+                    <wps:wsp>
+                      <wps:cNvCnPr/>
+                      <wps:spPr>
+                        <a:xfrm>
+                          <a:off x="0" y="0"/>
+                          <a:ext cx="0" cy="800100"/>
+                        </a:xfrm>
+                        <a:prstGeom prst="line">
+                          <a:avLst/>
+                        </a:prstGeom>
+                        <a:ln w="3175" cmpd="sng">
+                          <a:solidFill>
+                            <a:schemeClr val="tx1"/>
+                          </a:solidFill>
+                        </a:ln>
+                        <a:effectLst/>
+                      </wps:spPr>
+                      <wps:style>
+                        <a:lnRef idx="2">
+                          <a:schemeClr val="accent1"/>
+                        </a:lnRef>
+                        <a:fillRef idx="0">
+                          <a:schemeClr val="accent1"/>
+                        </a:fillRef>
+                        <a:effectRef idx="1">
+                          <a:schemeClr val="accent1"/>
+                        </a:effectRef>
+                        <a:fontRef idx="minor">
+                          <a:schemeClr val="tx1"/>
+                        </a:fontRef>
+                      </wps:style>
+                      <wps:bodyPr/>
+                    </wps:wsp>
+                  </a:graphicData>
+                </a:graphic>
+                <wp14:sizeRelH relativeFrom="margin">
+                  <wp14:pctWidth>0</wp14:pctWidth>
+                </wp14:sizeRelH>
+                <wp14:sizeRelV relativeFrom="margin">
+                  <wp14:pctHeight>0</wp14:pctHeight>
+                </wp14:sizeRelV>
+              </wp:anchor>
+            </w:drawing>
+          </mc:Choice>
+          <mc:Fallback>
+            <w:pict>
+              <v:line id="Straight Connector 5" o:spid="_x0000_s1026" style="position:absolute;z-index:251667456;visibility:visible;mso-wrap-style:square;mso-width-percent:0;mso-height-percent:0;mso-wrap-distance-left:9pt;mso-wrap-distance-top:0;mso-wrap-distance-right:9pt;mso-wrap-distance-bottom:0;mso-position-horizontal:absolute;mso-position-horizontal-relative:text;mso-position-vertical:absolute;mso-position-vertical-relative:text;mso-width-percent:0;mso-height-percent:0;mso-width-relative:margin;mso-height-relative:margin" from="81pt,2.35pt" to="81pt,65.35pt" o:gfxdata="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" strokecolor="black [3213]" strokeweight=".25pt"/>
+            </w:pict>
+          </mc:Fallback>
+        </mc:AlternateContent>
+      </w:r>
+      <w:r>
+        <w:rPr>
+          <w:rFonts w:asciiTheme="minorHAnsi" w:hAnsiTheme="minorHAnsi"/>
+          <w:color w:val="0D0D0D" w:themeColor="text1" w:themeTint="F2"/>
+          <w:sz w:val="28"/>
+          <w:szCs w:val="28"/>
+        </w:rPr>
+        <w:tab/>
+      </w:r>
+      <w:r>
+        <w:rPr>
+          <w:rFonts w:asciiTheme="minorHAnsi" w:eastAsia="Times New Roman" w:hAnsiTheme="minorHAnsi" w:cs="Times New Roman"/>
+          <w:color w:val="000000" w:themeColor="text1"/>
+          <w:sz w:val="28"/>
+          <w:szCs w:val="28"/>
+        </w:rPr>
+        <w:t xml:space="preserve">Public Policy Analysis </w:t>
+      </w:r>
+      <w:r>
+        <w:rPr>
+          <w:rFonts w:asciiTheme="minorHAnsi" w:eastAsia="Times New Roman" w:hAnsiTheme="minorHAnsi" w:cs="Times New Roman"/>
+          <w:color w:val="000000" w:themeColor="text1"/>
+          <w:sz w:val="28"/>
+          <w:szCs w:val="28"/>
+        </w:rPr>
+        <w:tab/>
+      </w:r>
+      <w:r>
+        <w:rPr>
+          <w:rFonts w:asciiTheme="minorHAnsi" w:eastAsia="Times New Roman" w:hAnsiTheme="minorHAnsi" w:cs="Times New Roman"/>
+          <w:b w:val="0"/>
+          <w:color w:val="7F7F7F" w:themeColor="text1" w:themeTint="80"/>
+        </w:rPr>
+        <w:t>Silang, Philippines – July 2008 – Aug 2008</w:t>
+      </w:r>
+    </w:p>
+    <w:p>
+      <w:pPr>
+        <w:ind w:left="1800"/>
+        <w:rPr>
+          <w:rFonts w:eastAsia="Times New Roman" w:cs="Times New Roman"/>
+        </w:rPr>
+      </w:pPr>
+      <w:r>
+        <w:rPr>
+          <w:rFonts w:eastAsia="Times New Roman" w:cs="Times New Roman"/>
+        </w:rPr>
+        <w:t>This project was an international collaboration with the Philippine regional government of Silang. Conducted a compliance evaluation of local adherence with a new ordinance. Led team in quantitative community survey by engaging local community members and key decision makers. Devised innovative solutions to complex logistical problems related to rural community locations. Delivered and presented detailed results report and recommendations to government officials within three-week deadline.</w:t>
+      </w:r>
+    </w:p>
+    <w:p>
+      <w:pPr>
+        <w:ind w:left="1800"/>
+      </w:pPr>
+    </w:p>
+    <w:p>
+      <w:pPr>
+        <w:pStyle w:val="Heading2"/>
+        <w:tabs>
+          <w:tab w:val="left" w:pos="1800"/>
+          <w:tab w:val="right" w:pos="10350"/>
+        </w:tabs>
+        <w:spacing w:line="360" w:lineRule="auto"/>
+        <w:ind w:left="-270"/>
+        <w:rPr>
+          <w:rFonts w:asciiTheme="minorHAnsi" w:eastAsia="Times New Roman" w:hAnsiTheme="minorHAnsi" w:cs="Times New Roman"/>
+          <w:i/>
+          <w:color w:val="0D0D0D" w:themeColor="text1" w:themeTint="F2"/>
+          <w:sz w:val="28"/>
+          <w:szCs w:val="28"/>
+        </w:rPr>
+      </w:pPr>
+      <w:r>
+        <w:rPr>
+          <w:rFonts w:asciiTheme="minorHAnsi" w:eastAsia="Times New Roman" w:hAnsiTheme="minorHAnsi" w:cs="Times New Roman"/>
+          <w:color w:val="000000" w:themeColor="text1"/>
+          <w:sz w:val="28"/>
+          <w:szCs w:val="28"/>
+        </w:rPr>
+        <w:tab/>
+        <w:t xml:space="preserve">Rural Orphanage/Clinic </w:t>
+      </w:r>
+      <w:r>
+        <w:rPr>
+          <w:rFonts w:asciiTheme="minorHAnsi" w:eastAsia="Times New Roman" w:hAnsiTheme="minorHAnsi" w:cs="Times New Roman"/>
+          <w:color w:val="000000" w:themeColor="text1"/>
+          <w:sz w:val="28"/>
+          <w:szCs w:val="28"/>
+        </w:rPr>
+        <w:tab/>
+      </w:r>
+      <w:r>
+        <w:rPr>
+          <w:rFonts w:asciiTheme="minorHAnsi" w:eastAsia="Times New Roman" w:hAnsiTheme="minorHAnsi" w:cs="Times New Roman"/>
+          <w:b w:val="0"/>
+          <w:color w:val="7F7F7F" w:themeColor="text1" w:themeTint="80"/>
+        </w:rPr>
+        <w:t>Mutare, Zimbabwe – June 2007 – Aug 2007</w:t>
+      </w:r>
+    </w:p>
+    <w:p>
+      <w:pPr>
+        <w:ind w:left="1800"/>
+      </w:pPr>
+      <w:r>
+        <w:rPr>
+          <w:rFonts w:eastAsia="Times New Roman" w:cs="Times New Roman"/>
+        </w:rPr>
+        <w:t>Assisted in managing all aspects of the orphanage operation, improved technical operations, and strengthened logistical support. Organized and delivered transportation for local TB and HIV/AIDS patients for treatments under limited resources. Partnered with local government clinic to provide medical treatment to rural residences. Provided necessary food and supplies for the orphanage and community members during nationwide economic collapse. Developed innovative solutions to secure resources during government price control and closure of commercial farms.</w:t>
+      </w:r>
+    </w:p>
+    <w:p/>
+    <w:p>
+      <w:pPr>
+        <w:pStyle w:val="Heading2"/>
+        <w:tabs>
+          <w:tab w:val="left" w:pos="1800"/>
+          <w:tab w:val="right" w:pos="10350"/>
+        </w:tabs>
+        <w:spacing w:line="360" w:lineRule="auto"/>
+        <w:ind w:left="-270"/>
+        <w:rPr>
+          <w:rFonts w:asciiTheme="minorHAnsi" w:eastAsia="Times New Roman" w:hAnsiTheme="minorHAnsi" w:cs="Times New Roman"/>
+          <w:i/>
+          <w:color w:val="0D0D0D" w:themeColor="text1" w:themeTint="F2"/>
+          <w:sz w:val="28"/>
+          <w:szCs w:val="28"/>
+        </w:rPr>
+      </w:pPr>
+      <w:r>
+        <w:rPr>
+          <w:rFonts w:asciiTheme="minorHAnsi" w:eastAsia="Times New Roman" w:hAnsiTheme="minorHAnsi" w:cs="Times New Roman"/>
+          <w:color w:val="000000" w:themeColor="text1"/>
+          <w:sz w:val="28"/>
+          <w:szCs w:val="28"/>
+        </w:rPr>
+        <w:tab/>
+        <w:t xml:space="preserve">Domestic Service Project Director </w:t>
+      </w:r>
+      <w:r>
+        <w:rPr>
+          <w:rFonts w:asciiTheme="minorHAnsi" w:eastAsia="Times New Roman" w:hAnsiTheme="minorHAnsi" w:cs="Times New Roman"/>
+          <w:color w:val="000000" w:themeColor="text1"/>
+          <w:sz w:val="28"/>
+          <w:szCs w:val="28"/>
+        </w:rPr>
+        <w:tab/>
+      </w:r>
+      <w:r>
+        <w:rPr>
+          <w:rFonts w:asciiTheme="minorHAnsi" w:eastAsia="Times New Roman" w:hAnsiTheme="minorHAnsi" w:cs="Times New Roman"/>
+          <w:b w:val="0"/>
+          <w:color w:val="7F7F7F" w:themeColor="text1" w:themeTint="80"/>
+        </w:rPr>
+        <w:t>North America – 2003-2006</w:t>
+      </w:r>
+    </w:p>
+    <w:p>
+      <w:pPr>
+        <w:ind w:left="1800"/>
+        <w:rPr>
+          <w:rFonts w:eastAsia="Times New Roman" w:cs="Times New Roman"/>
+        </w:rPr>
+      </w:pPr>
+      <w:r>
+        <w:rPr>
+          <w:rFonts w:eastAsia="Times New Roman" w:cs="Times New Roman"/>
+        </w:rPr>
+        <w:t>Organized and managed four spring/winter break service and recovery projects for teams of college students. Established relationships with local community members, homeowners, voluntary agencies, and local officials. Coordinated with local government entities and NGOs to identify optimal relief location and distribution sites around the city. Trained and led dozens of students to post-Katrina New Orleans clean-up; New Orleans Christmas toy-drive and distribution, San Francisco homeless food distribution, and Mexico orphanage volunteering. Raised funds for each project on average $10,000 for each trip. Produced and distributed post-Katrina documentary.</w:t>
+      </w:r>
+    </w:p>
+    <w:p>
+      <w:pPr>
+        <w:ind w:left="1800"/>
+        <w:rPr>
+          <w:rFonts w:eastAsia="Times New Roman" w:cs="Times New Roman"/>
+        </w:rPr>
+      </w:pPr>
+    </w:p>
+    <w:p>
+      <w:pPr>
+        <w:pStyle w:val="Heading2"/>
+        <w:tabs>
+          <w:tab w:val="left" w:pos="1800"/>
+          <w:tab w:val="right" w:pos="10350"/>
+        </w:tabs>
+        <w:spacing w:line="360" w:lineRule="auto"/>
+        <w:ind w:left="-270"/>
+        <w:rPr>
+          <w:rFonts w:asciiTheme="minorHAnsi" w:eastAsia="Times New Roman" w:hAnsiTheme="minorHAnsi" w:cs="Times New Roman"/>
+          <w:i/>
+          <w:color w:val="0D0D0D" w:themeColor="text1" w:themeTint="F2"/>
+          <w:sz w:val="28"/>
+          <w:szCs w:val="28"/>
+        </w:rPr>
+      </w:pPr>
+      <w:r>
+        <w:rPr>
+          <w:rFonts w:asciiTheme="minorHAnsi" w:eastAsia="Times New Roman" w:hAnsiTheme="minorHAnsi" w:cs="Times New Roman"/>
+          <w:color w:val="000000" w:themeColor="text1"/>
+          <w:sz w:val="28"/>
+          <w:szCs w:val="28"/>
+        </w:rPr>
+        <w:tab/>
+        <w:t xml:space="preserve">Crew Staff </w:t>
+      </w:r>
+      <w:r>
+        <w:rPr>
+          <w:rFonts w:asciiTheme="minorHAnsi" w:eastAsia="Times New Roman" w:hAnsiTheme="minorHAnsi" w:cs="Times New Roman"/>
+          <w:color w:val="000000" w:themeColor="text1"/>
+          <w:sz w:val="28"/>
+          <w:szCs w:val="28"/>
+        </w:rPr>
+        <w:tab/>
+      </w:r>
+      <w:r>
+        <w:rPr>
+          <w:rFonts w:asciiTheme="minorHAnsi" w:eastAsia="Times New Roman" w:hAnsiTheme="minorHAnsi" w:cs="Times New Roman"/>
+          <w:b w:val="0"/>
+          <w:color w:val="7F7F7F" w:themeColor="text1" w:themeTint="80"/>
+        </w:rPr>
+        <w:t>North/Central America</w:t>
+      </w:r>
+      <w:r>
+        <w:rPr>
+          <w:rFonts w:asciiTheme="minorHAnsi" w:eastAsia="Times New Roman" w:hAnsiTheme="minorHAnsi" w:cs="Times New Roman"/>
+          <w:b w:val="0"/>
+          <w:color w:val="7F7F7F" w:themeColor="text1" w:themeTint="80"/>
+        </w:rPr>
+        <w:t xml:space="preserve"> – Jan 2001 – Dec 2001</w:t>
+      </w:r>
+    </w:p>
+    <w:p>
+      <w:pPr>
+        <w:ind w:left="1800"/>
+        <w:rPr>
+          <w:rFonts w:eastAsia="Times New Roman" w:cs="Times New Roman"/>
+        </w:rPr>
+      </w:pPr>
+      <w:r>
+        <w:rPr>
+          <w:rFonts w:eastAsia="Times New Roman" w:cs="Times New Roman"/>
+        </w:rPr>
+        <w:t>Performed all navigation, mechanical, engineering, and communication responsibilities. Developed written preventative maintenance schedule for future crews. Secured supplies in each port. Fostered partnerships with local community leaders, local governments, and religious institutions. Fund-raised tens of thousands of dollars by speaking at various institutions and churches.</w:t>
+      </w:r>
+    </w:p>
+    <w:p>
+      <w:pPr>
+        <w:pStyle w:val="Heading2"/>
+        <w:tabs>
+          <w:tab w:val="left" w:pos="1800"/>
+          <w:tab w:val="right" w:pos="10350"/>
+        </w:tabs>
+        <w:spacing w:line="360" w:lineRule="auto"/>
+        <w:rPr>
+          <w:rFonts w:asciiTheme="minorHAnsi" w:eastAsia="Times New Roman" w:hAnsiTheme="minorHAnsi" w:cs="Times New Roman"/>
+          <w:color w:val="000000" w:themeColor="text1"/>
+          <w:sz w:val="28"/>
+          <w:szCs w:val="28"/>
+        </w:rPr>
+      </w:pPr>
+      <w:r>
+        <w:rPr>
+          <w:rFonts w:asciiTheme="minorHAnsi" w:eastAsia="Times New Roman" w:hAnsiTheme="minorHAnsi" w:cs="Times New Roman"/>
+          <w:bCs w:val="0"/>
+          <w:noProof/>
+          <w:kern w:val="36"/>
+          <w:sz w:val="28"/>
+          <w:szCs w:val="28"/>
+        </w:rPr>
+        <mc:AlternateContent>
+          <mc:Choice Requires="wps">
+            <w:drawing>
+              <wp:anchor distT="0" distB="0" distL="114300" distR="114300" simplePos="0" relativeHeight="251670528" behindDoc="0" locked="0" layoutInCell="1" allowOverlap="1" wp14:anchorId="5402BEBB" wp14:editId="085BFA9B">
+                <wp:simplePos x="0" y="0"/>
+                <wp:positionH relativeFrom="column">
+                  <wp:posOffset>1028700</wp:posOffset>
+                </wp:positionH>
+                <wp:positionV relativeFrom="paragraph">
+                  <wp:posOffset>29845</wp:posOffset>
+                </wp:positionV>
+                <wp:extent cx="0" cy="800100"/>
+                <wp:effectExtent l="0" t="0" r="25400" b="12700"/>
+                <wp:wrapNone/>
+                <wp:docPr id="7" name="Straight Connector 7"/>
+                <wp:cNvGraphicFramePr/>
+                <a:graphic xmlns:a="http://schemas.openxmlformats.org/drawingml/2006/main">
+                  <a:graphicData uri="http://schemas.microsoft.com/office/word/2010/wordprocessingShape">
+                    <wps:wsp>
+                      <wps:cNvCnPr/>
+                      <wps:spPr>
+                        <a:xfrm>
+                          <a:off x="0" y="0"/>
+                          <a:ext cx="0" cy="800100"/>
+                        </a:xfrm>
+                        <a:prstGeom prst="line">
+                          <a:avLst/>
+                        </a:prstGeom>
+                        <a:ln w="3175" cmpd="sng">
+                          <a:solidFill>
+                            <a:schemeClr val="tx1"/>
+                          </a:solidFill>
+                        </a:ln>
+                        <a:effectLst/>
+                      </wps:spPr>
+                      <wps:style>
+                        <a:lnRef idx="2">
+                          <a:schemeClr val="accent1"/>
+                        </a:lnRef>
+                        <a:fillRef idx="0">
+                          <a:schemeClr val="accent1"/>
+                        </a:fillRef>
+                        <a:effectRef idx="1">
+                          <a:schemeClr val="accent1"/>
+                        </a:effectRef>
+                        <a:fontRef idx="minor">
+                          <a:schemeClr val="tx1"/>
+                        </a:fontRef>
+                      </wps:style>
+                      <wps:bodyPr/>
+                    </wps:wsp>
+                  </a:graphicData>
+                </a:graphic>
+                <wp14:sizeRelH relativeFrom="margin">
+                  <wp14:pctWidth>0</wp14:pctWidth>
+                </wp14:sizeRelH>
+                <wp14:sizeRelV relativeFrom="margin">
+                  <wp14:pctHeight>0</wp14:pctHeight>
+                </wp14:sizeRelV>
+              </wp:anchor>
+            </w:drawing>
+          </mc:Choice>
+          <mc:Fallback>
+            <w:pict>
+              <v:line id="Straight Connector 7" o:spid="_x0000_s1026" style="position:absolute;z-index:251670528;visibility:visible;mso-wrap-style:square;mso-width-percent:0;mso-height-percent:0;mso-wrap-distance-left:9pt;mso-wrap-distance-top:0;mso-wrap-distance-right:9pt;mso-wrap-distance-bottom:0;mso-position-horizontal:absolute;mso-position-horizontal-relative:text;mso-position-vertical:absolute;mso-position-vertical-relative:text;mso-width-percent:0;mso-height-percent:0;mso-width-relative:margin;mso-height-relative:margin" from="81pt,2.35pt" to="81pt,65.35pt" o:gfxdata="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" strokecolor="black [3213]" strokeweight=".25pt"/>
+            </w:pict>
+          </mc:Fallback>
+        </mc:AlternateContent>
+      </w:r>
+      <w:r>
+        <w:rPr>
+          <w:rFonts w:asciiTheme="minorHAnsi" w:eastAsia="Times New Roman" w:hAnsiTheme="minorHAnsi" w:cs="Times New Roman"/>
+          <w:i/>
+          <w:color w:val="0D0D0D" w:themeColor="text1" w:themeTint="F2"/>
+          <w:sz w:val="28"/>
+          <w:szCs w:val="28"/>
+        </w:rPr>
+        <w:t>Other</w:t>
+      </w:r>
+      <w:r>
+        <w:rPr>
+          <w:rFonts w:asciiTheme="minorHAnsi" w:hAnsiTheme="minorHAnsi"/>
+          <w:color w:val="0D0D0D" w:themeColor="text1" w:themeTint="F2"/>
+          <w:sz w:val="28"/>
+          <w:szCs w:val="28"/>
+        </w:rPr>
+        <w:tab/>
+      </w:r>
+      <w:r>
+        <w:rPr>
+          <w:rFonts w:asciiTheme="minorHAnsi" w:eastAsia="Times New Roman" w:hAnsiTheme="minorHAnsi" w:cs="Times New Roman"/>
+          <w:color w:val="000000" w:themeColor="text1"/>
+          <w:sz w:val="28"/>
+          <w:szCs w:val="28"/>
+        </w:rPr>
+        <w:t>Links &amp; Articles</w:t>
+      </w:r>
+      <w:r>
+        <w:rPr>
+          <w:rFonts w:asciiTheme="minorHAnsi" w:eastAsia="Times New Roman" w:hAnsiTheme="minorHAnsi" w:cs="Times New Roman"/>
+          <w:color w:val="000000" w:themeColor="text1"/>
+          <w:sz w:val="28"/>
+          <w:szCs w:val="28"/>
+        </w:rPr>
+        <w:t xml:space="preserve"> </w:t>
+      </w:r>
+    </w:p>
+    <w:p>
+      <w:pPr>
+        <w:tabs>
+          <w:tab w:val="left" w:pos="1800"/>
+        </w:tabs>
+        <w:ind w:left="1800"/>
+        <w:rPr>
+          <w:rFonts w:eastAsia="Times New Roman" w:cs="Times New Roman"/>
+        </w:rPr>
+      </w:pPr>
+      <w:r>
+        <w:rPr>
+          <w:rFonts w:eastAsia="Times New Roman" w:cs="Times New Roman"/>
+        </w:rPr>
+        <w:fldChar w:fldCharType="begin"/>
+      </w:r>
+      <w:r>
+        <w:rPr>
+          <w:rFonts w:eastAsia="Times New Roman" w:cs="Times New Roman"/>
+        </w:rPr>
+        <w:instrText xml:space="preserve"> HYPERLINK "http://kansascity.startupweekend.org/" \t "_blank" </w:instrText>
+      </w:r>
+      <w:r>
+        <w:rPr>
+          <w:rFonts w:eastAsia="Times New Roman" w:cs="Times New Roman"/>
+        </w:rPr>
+      </w:r>
+      <w:r>
+        <w:rPr>
+          <w:rFonts w:eastAsia="Times New Roman" w:cs="Times New Roman"/>
+        </w:rPr>
+        <w:fldChar w:fldCharType="separate"/>
+      </w:r>
+      <w:r>
+        <w:rPr>
+          <w:rStyle w:val="Hyperlink"/>
+          <w:rFonts w:eastAsia="Times New Roman" w:cs="Times New Roman"/>
+          <w:color w:val="auto"/>
+          <w:u w:val="none"/>
+        </w:rPr>
+        <w:t>Kansas City Startup Weekend</w:t>
+      </w:r>
+      <w:r>
+        <w:rPr>
+          <w:rFonts w:eastAsia="Times New Roman" w:cs="Times New Roman"/>
+        </w:rPr>
+        <w:fldChar w:fldCharType="end"/>
+      </w:r>
+    </w:p>
+    <w:p>
+      <w:pPr>
+        <w:tabs>
+          <w:tab w:val="left" w:pos="1800"/>
+        </w:tabs>
+        <w:ind w:left="1800"/>
+        <w:rPr>
+          <w:rFonts w:eastAsia="Times New Roman" w:cs="Times New Roman"/>
+        </w:rPr>
+      </w:pPr>
+      <w:r>
+        <w:rPr>
+          <w:rFonts w:eastAsia="Times New Roman" w:cs="Times New Roman"/>
+        </w:rPr>
+        <w:fldChar w:fldCharType="begin"/>
+      </w:r>
+      <w:r>
+        <w:rPr>
+          <w:rFonts w:eastAsia="Times New Roman" w:cs="Times New Roman"/>
+        </w:rPr>
+        <w:instrText xml:space="preserve"> HYPERLINK "http://www.esri.com/esri-news/arcnews/spring13articles/providing-information-as-a-resource-responding-to-superstorm-sandy" \t "_blank" </w:instrText>
+      </w:r>
+      <w:r>
+        <w:rPr>
+          <w:rFonts w:eastAsia="Times New Roman" w:cs="Times New Roman"/>
+        </w:rPr>
+      </w:r>
+      <w:r>
+        <w:rPr>
+          <w:rFonts w:eastAsia="Times New Roman" w:cs="Times New Roman"/>
+        </w:rPr>
+        <w:fldChar w:fldCharType="separate"/>
+      </w:r>
+      <w:r>
+        <w:rPr>
+          <w:rStyle w:val="Hyperlink"/>
+          <w:rFonts w:eastAsia="Times New Roman" w:cs="Times New Roman"/>
+          <w:color w:val="auto"/>
+          <w:u w:val="none"/>
+        </w:rPr>
+        <w:t xml:space="preserve">Providing Information as a Resource - Responding to Superstorm Sandy - </w:t>
+      </w:r>
+      <w:r>
+        <w:rPr>
+          <w:rStyle w:val="Strong"/>
+          <w:rFonts w:eastAsia="Times New Roman" w:cs="Times New Roman"/>
+        </w:rPr>
+        <w:t>ArcNews</w:t>
+      </w:r>
+      <w:r>
+        <w:rPr>
+          <w:rFonts w:eastAsia="Times New Roman" w:cs="Times New Roman"/>
+        </w:rPr>
+        <w:fldChar w:fldCharType="end"/>
+      </w:r>
+    </w:p>
+    <w:p>
+      <w:pPr>
+        <w:tabs>
+          <w:tab w:val="left" w:pos="1800"/>
+        </w:tabs>
+        <w:ind w:left="1800"/>
+        <w:rPr>
+          <w:rFonts w:eastAsia="Times New Roman" w:cs="Times New Roman"/>
+        </w:rPr>
+      </w:pPr>
+      <w:r>
+        <w:rPr>
+          <w:rFonts w:eastAsia="Times New Roman" w:cs="Times New Roman"/>
+        </w:rPr>
+        <w:fldChar w:fldCharType="begin"/>
+      </w:r>
+      <w:r>
+        <w:rPr>
+          <w:rFonts w:eastAsia="Times New Roman" w:cs="Times New Roman"/>
+        </w:rPr>
+        <w:instrText xml:space="preserve"> HYPERLINK "http://www.siliconprairienews.com/2012/04/a-photo-recap-of-the-spn-meetup-with-startup-weekend-kansas-city" \t "_blank" </w:instrText>
+      </w:r>
+      <w:r>
+        <w:rPr>
+          <w:rFonts w:eastAsia="Times New Roman" w:cs="Times New Roman"/>
+        </w:rPr>
+      </w:r>
+      <w:r>
+        <w:rPr>
+          <w:rFonts w:eastAsia="Times New Roman" w:cs="Times New Roman"/>
+        </w:rPr>
+        <w:fldChar w:fldCharType="separate"/>
+      </w:r>
+      <w:r>
+        <w:rPr>
+          <w:rStyle w:val="Hyperlink"/>
+          <w:rFonts w:eastAsia="Times New Roman" w:cs="Times New Roman"/>
+          <w:color w:val="auto"/>
+          <w:u w:val="none"/>
+        </w:rPr>
+        <w:t xml:space="preserve">Meetup with Startup Weekend Kansas City - </w:t>
+      </w:r>
+      <w:r>
+        <w:rPr>
+          <w:rStyle w:val="Strong"/>
+          <w:rFonts w:eastAsia="Times New Roman" w:cs="Times New Roman"/>
+        </w:rPr>
+        <w:t>Silicon Prairie News</w:t>
+      </w:r>
+      <w:r>
+        <w:rPr>
+          <w:rFonts w:eastAsia="Times New Roman" w:cs="Times New Roman"/>
+        </w:rPr>
+        <w:fldChar w:fldCharType="end"/>
+      </w:r>
+    </w:p>
+    <w:p>
+      <w:pPr>
+        <w:tabs>
+          <w:tab w:val="left" w:pos="1800"/>
+        </w:tabs>
+        <w:ind w:left="1800"/>
+        <w:rPr>
+          <w:rFonts w:eastAsia="Times New Roman" w:cs="Times New Roman"/>
+        </w:rPr>
+      </w:pPr>
+      <w:r>
+        <w:rPr>
+          <w:rFonts w:eastAsia="Times New Roman" w:cs="Times New Roman"/>
+        </w:rPr>
+        <w:fldChar w:fldCharType="begin"/>
+      </w:r>
+      <w:r>
+        <w:rPr>
+          <w:rFonts w:eastAsia="Times New Roman" w:cs="Times New Roman"/>
+        </w:rPr>
+        <w:instrText xml:space="preserve"> HYPERLINK "http://www.llu.edu/assets/news/today/documents/2012/201206June8TODAY.pdf" \t "_blank" </w:instrText>
+      </w:r>
+      <w:r>
+        <w:rPr>
+          <w:rFonts w:eastAsia="Times New Roman" w:cs="Times New Roman"/>
+        </w:rPr>
+      </w:r>
+      <w:r>
+        <w:rPr>
+          <w:rFonts w:eastAsia="Times New Roman" w:cs="Times New Roman"/>
+        </w:rPr>
+        <w:fldChar w:fldCharType="separate"/>
+      </w:r>
+      <w:r>
+        <w:rPr>
+          <w:rStyle w:val="Hyperlink"/>
+          <w:rFonts w:eastAsia="Times New Roman" w:cs="Times New Roman"/>
+          <w:color w:val="auto"/>
+          <w:u w:val="none"/>
+        </w:rPr>
+        <w:t xml:space="preserve">Graduate makes maps to help disaster victims recover - </w:t>
+      </w:r>
+      <w:r>
+        <w:rPr>
+          <w:rStyle w:val="Strong"/>
+          <w:rFonts w:eastAsia="Times New Roman" w:cs="Times New Roman"/>
+        </w:rPr>
+        <w:t>LLU Today</w:t>
+      </w:r>
+      <w:r>
+        <w:rPr>
+          <w:rFonts w:eastAsia="Times New Roman" w:cs="Times New Roman"/>
+        </w:rPr>
+        <w:fldChar w:fldCharType="end"/>
+      </w:r>
+    </w:p>
+    <w:p>
+      <w:pPr>
+        <w:ind w:left="1800"/>
+      </w:pPr>
     </w:p>
     <w:sectPr>
       <w:footerReference w:type="even" r:id="rId8"/>

</xml_diff>